<commit_message>
Updated report and added new pseudo code for project
</commit_message>
<xml_diff>
--- a/exercise07_logbook/doc/exercise_07_rapport.docx
+++ b/exercise07_logbook/doc/exercise_07_rapport.docx
@@ -314,6 +314,14 @@
         <w:t xml:space="preserve"> Uppgiften används som examineringsunderlag i kursen Programmering 1 C#.</w:t>
       </w:r>
     </w:p>
+    <w:p>
+      <w:r>
+        <w:rPr>
+          <w:highlight w:val="yellow"/>
+        </w:rPr>
+        <w:t>Koda från pseudokod i uppgift 3</w:t>
+      </w:r>
+    </w:p>
     <w:p/>
     <w:p>
       <w:pPr>
@@ -375,6 +383,14 @@
       </w:r>
     </w:p>
     <w:p>
+      <w:r>
+        <w:rPr>
+          <w:highlight w:val="yellow"/>
+        </w:rPr>
+        <w:t>SKRIV</w:t>
+      </w:r>
+    </w:p>
+    <w:p>
       <w:pPr>
         <w:pStyle w:val="Heading2"/>
       </w:pPr>
@@ -383,6 +399,14 @@
       </w:r>
       <w:r>
         <w:t>krav</w:t>
+      </w:r>
+    </w:p>
+    <w:p>
+      <w:pPr>
+        <w:pStyle w:val="Heading3"/>
+      </w:pPr>
+      <w:r>
+        <w:t>2.2.1 Grundläggande funktionalitet</w:t>
       </w:r>
     </w:p>
     <w:p>
@@ -447,7 +471,10 @@
         </w:numPr>
       </w:pPr>
       <w:r>
-        <w:t>Det ska finnas möjlighet att söka inlägg i loggboken, på exempelvis postens titel. Använd pseudokod eller flödesschema för att planera logiken för sökningen. Utgå från en linjär sökning i kursboken. Se kapitel 14.1</w:t>
+        <w:t>Det ska finnas möjlighet att söka inlägg i loggboken, på exempelvis postens titel. Använd pseudokod eller flödesschema för att planera logiken för sökningen. Utgå från en linjär sökning i kursbok</w:t>
+      </w:r>
+      <w:r>
+        <w:t>en.</w:t>
       </w:r>
     </w:p>
     <w:p>
@@ -474,10 +501,13 @@
     </w:p>
     <w:p>
       <w:pPr>
-        <w:pStyle w:val="Heading2"/>
-      </w:pPr>
-      <w:r>
-        <w:t>2.3 Utökad funktionalitet</w:t>
+        <w:pStyle w:val="Heading3"/>
+      </w:pPr>
+      <w:r>
+        <w:t>2.2.2</w:t>
+      </w:r>
+      <w:r>
+        <w:t xml:space="preserve"> Utökad funktionalitet</w:t>
       </w:r>
     </w:p>
     <w:p>
@@ -549,7 +579,10 @@
         <w:pStyle w:val="Heading2"/>
       </w:pPr>
       <w:r>
-        <w:t>2.4 Metod</w:t>
+        <w:t>2.3</w:t>
+      </w:r>
+      <w:r>
+        <w:t xml:space="preserve"> Metod</w:t>
       </w:r>
     </w:p>
     <w:p>
@@ -651,7 +684,7 @@
         <w:pStyle w:val="Heading2"/>
       </w:pPr>
       <w:r>
-        <w:t>2.5</w:t>
+        <w:t>2.4</w:t>
       </w:r>
       <w:r>
         <w:t xml:space="preserve"> Programmets funktion</w:t>
@@ -680,7 +713,40 @@
         <w:pStyle w:val="Heading2"/>
       </w:pPr>
       <w:r>
-        <w:t>2.6 Programmets kod</w:t>
+        <w:lastRenderedPageBreak/>
+        <w:t>2.5 Flödesschema</w:t>
+      </w:r>
+    </w:p>
+    <w:p>
+      <w:pPr>
+        <w:pStyle w:val="Heading2"/>
+      </w:pPr>
+      <w:r>
+        <w:t>2.6 Pseudokod</w:t>
+      </w:r>
+    </w:p>
+    <w:p>
+      <w:pPr>
+        <w:pStyle w:val="Heading2"/>
+      </w:pPr>
+      <w:r>
+        <w:t>2.7 Skillnader från uppgift 3</w:t>
+      </w:r>
+    </w:p>
+    <w:p>
+      <w:pPr>
+        <w:pStyle w:val="Heading2"/>
+      </w:pPr>
+    </w:p>
+    <w:p>
+      <w:pPr>
+        <w:pStyle w:val="Heading2"/>
+      </w:pPr>
+      <w:r>
+        <w:t>2.8</w:t>
+      </w:r>
+      <w:r>
+        <w:t xml:space="preserve"> Programmets kod</w:t>
       </w:r>
     </w:p>
     <w:p>
@@ -688,7 +754,10 @@
         <w:pStyle w:val="Heading3"/>
       </w:pPr>
       <w:r>
-        <w:t xml:space="preserve">2.6.1 Klassen </w:t>
+        <w:t>2.8</w:t>
+      </w:r>
+      <w:r>
+        <w:t xml:space="preserve">.1 Klassen </w:t>
       </w:r>
       <w:proofErr w:type="spellStart"/>
       <w:r>
@@ -744,6 +813,7 @@
         <w:docPartUnique/>
       </w:docPartObj>
     </w:sdtPr>
+    <w:sdtEndPr/>
     <w:sdtContent>
       <w:p>
         <w:pPr>
@@ -763,7 +833,7 @@
           <w:rPr>
             <w:noProof/>
           </w:rPr>
-          <w:t>3</w:t>
+          <w:t>4</w:t>
         </w:r>
         <w:r>
           <w:fldChar w:fldCharType="end"/>

</xml_diff>

<commit_message>
Added flowchart and pseudocode
</commit_message>
<xml_diff>
--- a/exercise07_logbook/doc/exercise_07_rapport.docx
+++ b/exercise07_logbook/doc/exercise_07_rapport.docx
@@ -96,7 +96,6 @@
           <w:sz w:val="28"/>
         </w:rPr>
       </w:pPr>
-      <w:proofErr w:type="spellStart"/>
       <w:r>
         <w:rPr>
           <w:b/>
@@ -104,7 +103,6 @@
         </w:rPr>
         <w:t>NTI-Skolan</w:t>
       </w:r>
-      <w:proofErr w:type="spellEnd"/>
     </w:p>
     <w:p>
       <w:pPr>
@@ -333,55 +331,19 @@
       </w:r>
     </w:p>
     <w:p>
-      <w:proofErr w:type="spellStart"/>
-      <w:r>
-        <w:rPr>
-          <w:highlight w:val="yellow"/>
-        </w:rPr>
-        <w:t>Skärmdumpar</w:t>
-      </w:r>
-      <w:proofErr w:type="spellEnd"/>
-      <w:r>
-        <w:rPr>
-          <w:highlight w:val="yellow"/>
-        </w:rPr>
-        <w:t xml:space="preserve"> i rapporten visar</w:t>
-      </w:r>
-      <w:r>
-        <w:rPr>
-          <w:highlight w:val="yellow"/>
-        </w:rPr>
+      <w:r>
+        <w:t>Skärmdumpar i rapporten visar</w:t>
+      </w:r>
+      <w:r>
         <w:t xml:space="preserve"> ibland</w:t>
       </w:r>
       <w:r>
-        <w:rPr>
-          <w:highlight w:val="yellow"/>
-        </w:rPr>
-        <w:t xml:space="preserve"> en äldre version av programmet, vissa skillnader kan förekomma i utseende </w:t>
-      </w:r>
-      <w:r>
-        <w:rPr>
-          <w:highlight w:val="yellow"/>
-        </w:rPr>
-        <w:t xml:space="preserve">och text </w:t>
-      </w:r>
-      <w:r>
-        <w:rPr>
-          <w:highlight w:val="yellow"/>
-        </w:rPr>
-        <w:t xml:space="preserve">i det </w:t>
-      </w:r>
-      <w:r>
-        <w:rPr>
-          <w:highlight w:val="yellow"/>
-        </w:rPr>
-        <w:t>inlämnade</w:t>
-      </w:r>
-      <w:r>
-        <w:rPr>
-          <w:highlight w:val="yellow"/>
-        </w:rPr>
-        <w:t xml:space="preserve"> programmet.</w:t>
+        <w:t xml:space="preserve"> en äldre version av programmet, vissa skillnader kan förekomma i utseende och text i det inlämnade programmet.</w:t>
+      </w:r>
+    </w:p>
+    <w:p>
+      <w:r>
+        <w:t>ID/ID-nummer som nämns i rapporten innebär det ID-nummer som ett loggboksinlägg automatiskt får när det skapas.</w:t>
       </w:r>
     </w:p>
     <w:p/>
@@ -677,47 +639,11 @@
       <w:r>
         <w:t xml:space="preserve">Som projektmall användes </w:t>
       </w:r>
-      <w:proofErr w:type="spellStart"/>
       <w:r>
         <w:rPr>
           <w:i/>
         </w:rPr>
-        <w:t>Console</w:t>
-      </w:r>
-      <w:proofErr w:type="spellEnd"/>
-      <w:r>
-        <w:rPr>
-          <w:i/>
-        </w:rPr>
-        <w:t xml:space="preserve"> </w:t>
-      </w:r>
-      <w:proofErr w:type="spellStart"/>
-      <w:r>
-        <w:rPr>
-          <w:i/>
-        </w:rPr>
-        <w:t>App</w:t>
-      </w:r>
-      <w:proofErr w:type="spellEnd"/>
-      <w:r>
-        <w:rPr>
-          <w:i/>
-        </w:rPr>
-        <w:t xml:space="preserve"> (.NET </w:t>
-      </w:r>
-      <w:proofErr w:type="spellStart"/>
-      <w:r>
-        <w:rPr>
-          <w:i/>
-        </w:rPr>
-        <w:t>Framework</w:t>
-      </w:r>
-      <w:proofErr w:type="spellEnd"/>
-      <w:r>
-        <w:rPr>
-          <w:i/>
-        </w:rPr>
-        <w:t>).</w:t>
+        <w:t>Console App (.NET Framework).</w:t>
       </w:r>
     </w:p>
     <w:p>
@@ -730,23 +656,7 @@
     </w:p>
     <w:p>
       <w:r>
-        <w:t xml:space="preserve">Visual Studio har också stöd för </w:t>
-      </w:r>
-      <w:proofErr w:type="spellStart"/>
-      <w:r>
-        <w:t>debugging</w:t>
-      </w:r>
-      <w:proofErr w:type="spellEnd"/>
-      <w:r>
-        <w:t xml:space="preserve"> med </w:t>
-      </w:r>
-      <w:proofErr w:type="spellStart"/>
-      <w:r>
-        <w:t>breakpoints</w:t>
-      </w:r>
-      <w:proofErr w:type="spellEnd"/>
-      <w:r>
-        <w:t>, vilket användes för att felsöka programmet.</w:t>
+        <w:t>Visual Studio har också stöd för debugging med breakpoints, vilket användes för att felsöka programmet.</w:t>
       </w:r>
     </w:p>
     <w:p>
@@ -816,34 +726,19 @@
         </w:r>
       </w:fldSimple>
       <w:r>
-        <w:t xml:space="preserve"> Kod i Visual Studio, </w:t>
-      </w:r>
-      <w:proofErr w:type="spellStart"/>
-      <w:r>
-        <w:t>debugläge</w:t>
-      </w:r>
-      <w:proofErr w:type="spellEnd"/>
-      <w:r>
-        <w:t xml:space="preserve"> med break </w:t>
-      </w:r>
-      <w:proofErr w:type="spellStart"/>
-      <w:r>
-        <w:t>point</w:t>
-      </w:r>
-      <w:proofErr w:type="spellEnd"/>
+        <w:t xml:space="preserve"> Kod i Visual Studio, debugläge med break point</w:t>
+      </w:r>
     </w:p>
     <w:p>
       <w:r>
         <w:t xml:space="preserve">Projektmallen skapar en första källkodsfil kallad </w:t>
       </w:r>
-      <w:proofErr w:type="spellStart"/>
       <w:r>
         <w:rPr>
           <w:i/>
         </w:rPr>
         <w:t>Program.cs</w:t>
       </w:r>
-      <w:proofErr w:type="spellEnd"/>
       <w:r>
         <w:t xml:space="preserve"> för projektet. Detta var den enda källkodsfil som användes för programmet.</w:t>
       </w:r>
@@ -989,67 +884,7 @@
           <w:sz w:val="19"/>
           <w:szCs w:val="19"/>
         </w:rPr>
-        <w:t xml:space="preserve">"[1] </w:t>
-      </w:r>
-      <w:proofErr w:type="spellStart"/>
-      <w:r>
-        <w:rPr>
-          <w:rFonts w:ascii="Consolas" w:hAnsi="Consolas" w:cs="Consolas"/>
-          <w:color w:val="A31515"/>
-          <w:sz w:val="19"/>
-          <w:szCs w:val="19"/>
-        </w:rPr>
-        <w:t>Add</w:t>
-      </w:r>
-      <w:proofErr w:type="spellEnd"/>
-      <w:r>
-        <w:rPr>
-          <w:rFonts w:ascii="Consolas" w:hAnsi="Consolas" w:cs="Consolas"/>
-          <w:color w:val="A31515"/>
-          <w:sz w:val="19"/>
-          <w:szCs w:val="19"/>
-        </w:rPr>
-        <w:t xml:space="preserve"> </w:t>
-      </w:r>
-      <w:proofErr w:type="spellStart"/>
-      <w:r>
-        <w:rPr>
-          <w:rFonts w:ascii="Consolas" w:hAnsi="Consolas" w:cs="Consolas"/>
-          <w:color w:val="A31515"/>
-          <w:sz w:val="19"/>
-          <w:szCs w:val="19"/>
-        </w:rPr>
-        <w:t>logbook</w:t>
-      </w:r>
-      <w:proofErr w:type="spellEnd"/>
-      <w:r>
-        <w:rPr>
-          <w:rFonts w:ascii="Consolas" w:hAnsi="Consolas" w:cs="Consolas"/>
-          <w:color w:val="A31515"/>
-          <w:sz w:val="19"/>
-          <w:szCs w:val="19"/>
-        </w:rPr>
-        <w:t xml:space="preserve"> </w:t>
-      </w:r>
-      <w:proofErr w:type="spellStart"/>
-      <w:r>
-        <w:rPr>
-          <w:rFonts w:ascii="Consolas" w:hAnsi="Consolas" w:cs="Consolas"/>
-          <w:color w:val="A31515"/>
-          <w:sz w:val="19"/>
-          <w:szCs w:val="19"/>
-        </w:rPr>
-        <w:t>entry</w:t>
-      </w:r>
-      <w:proofErr w:type="spellEnd"/>
-      <w:r>
-        <w:rPr>
-          <w:rFonts w:ascii="Consolas" w:hAnsi="Consolas" w:cs="Consolas"/>
-          <w:color w:val="A31515"/>
-          <w:sz w:val="19"/>
-          <w:szCs w:val="19"/>
-        </w:rPr>
-        <w:t>"</w:t>
+        <w:t>"[1] Add logbook entry"</w:t>
       </w:r>
       <w:r>
         <w:t xml:space="preserve"> uppmanas användaren att skriva in en titel och sedan texten </w:t>
@@ -1150,9 +985,8 @@
           <w:sz w:val="19"/>
           <w:szCs w:val="19"/>
         </w:rPr>
-        <w:t>"</w:t>
-      </w:r>
-      <w:proofErr w:type="spellStart"/>
+        <w:t>"Untitled entry"</w:t>
+      </w:r>
       <w:r>
         <w:rPr>
           <w:rFonts w:ascii="Consolas" w:hAnsi="Consolas" w:cs="Consolas"/>
@@ -1160,9 +994,24 @@
           <w:sz w:val="19"/>
           <w:szCs w:val="19"/>
         </w:rPr>
-        <w:t>Untitled</w:t>
-      </w:r>
-      <w:proofErr w:type="spellEnd"/>
+        <w:t>.</w:t>
+      </w:r>
+      <w:r>
+        <w:t xml:space="preserve"> </w:t>
+      </w:r>
+      <w:r>
+        <w:t>Ett inlägg kan dock inte ha tom text, om användaren inte skriver in någon text för inlägget visas ett felmeddelande som uppmanar användaren att försöka igen. Detta repeteras tills en text har matats in.</w:t>
+      </w:r>
+    </w:p>
+    <w:p>
+      <w:r>
+        <w:t>När ett inlägg skapas sätts också automatiskt ett ID-nummer och datum till inlägget.</w:t>
+      </w:r>
+    </w:p>
+    <w:p>
+      <w:r>
+        <w:t xml:space="preserve">Med menyalternativ </w:t>
+      </w:r>
       <w:r>
         <w:rPr>
           <w:rFonts w:ascii="Consolas" w:hAnsi="Consolas" w:cs="Consolas"/>
@@ -1170,115 +1019,13 @@
           <w:sz w:val="19"/>
           <w:szCs w:val="19"/>
         </w:rPr>
+        <w:t>"[2] List all logbook entries"</w:t>
+      </w:r>
+      <w:r>
         <w:t xml:space="preserve"> </w:t>
       </w:r>
-      <w:proofErr w:type="spellStart"/>
-      <w:r>
-        <w:rPr>
-          <w:rFonts w:ascii="Consolas" w:hAnsi="Consolas" w:cs="Consolas"/>
-          <w:color w:val="A31515"/>
-          <w:sz w:val="19"/>
-          <w:szCs w:val="19"/>
-        </w:rPr>
-        <w:t>entry</w:t>
-      </w:r>
-      <w:proofErr w:type="spellEnd"/>
-      <w:r>
-        <w:rPr>
-          <w:rFonts w:ascii="Consolas" w:hAnsi="Consolas" w:cs="Consolas"/>
-          <w:color w:val="A31515"/>
-          <w:sz w:val="19"/>
-          <w:szCs w:val="19"/>
-        </w:rPr>
-        <w:t>"</w:t>
-      </w:r>
-      <w:r>
-        <w:rPr>
-          <w:rFonts w:ascii="Consolas" w:hAnsi="Consolas" w:cs="Consolas"/>
-          <w:color w:val="A31515"/>
-          <w:sz w:val="19"/>
-          <w:szCs w:val="19"/>
-        </w:rPr>
-        <w:t>.</w:t>
-      </w:r>
-      <w:r>
-        <w:t xml:space="preserve"> </w:t>
-      </w:r>
-      <w:r>
-        <w:t>Ett inlägg kan dock inte ha tom text, om användaren inte skriver in någon text för inlägget visas ett felmeddelande som uppmanar användaren att försöka igen. Detta repeteras tills en text har matats in.</w:t>
-      </w:r>
-    </w:p>
-    <w:p>
-      <w:r>
-        <w:t>När ett inlägg skapas sätts också automatiskt ett ID-nummer och datum till inlägget.</w:t>
-      </w:r>
-    </w:p>
-    <w:p>
-      <w:r>
-        <w:t xml:space="preserve">Med menyalternativ </w:t>
-      </w:r>
-      <w:r>
-        <w:rPr>
-          <w:rFonts w:ascii="Consolas" w:hAnsi="Consolas" w:cs="Consolas"/>
-          <w:color w:val="A31515"/>
-          <w:sz w:val="19"/>
-          <w:szCs w:val="19"/>
-        </w:rPr>
-        <w:t xml:space="preserve">"[2] List all </w:t>
-      </w:r>
-      <w:proofErr w:type="spellStart"/>
-      <w:r>
-        <w:rPr>
-          <w:rFonts w:ascii="Consolas" w:hAnsi="Consolas" w:cs="Consolas"/>
-          <w:color w:val="A31515"/>
-          <w:sz w:val="19"/>
-          <w:szCs w:val="19"/>
-        </w:rPr>
-        <w:t>logbook</w:t>
-      </w:r>
-      <w:proofErr w:type="spellEnd"/>
-      <w:r>
-        <w:rPr>
-          <w:rFonts w:ascii="Consolas" w:hAnsi="Consolas" w:cs="Consolas"/>
-          <w:color w:val="A31515"/>
-          <w:sz w:val="19"/>
-          <w:szCs w:val="19"/>
-        </w:rPr>
-        <w:t xml:space="preserve"> </w:t>
-      </w:r>
-      <w:proofErr w:type="spellStart"/>
-      <w:r>
-        <w:rPr>
-          <w:rFonts w:ascii="Consolas" w:hAnsi="Consolas" w:cs="Consolas"/>
-          <w:color w:val="A31515"/>
-          <w:sz w:val="19"/>
-          <w:szCs w:val="19"/>
-        </w:rPr>
-        <w:t>entries</w:t>
-      </w:r>
-      <w:proofErr w:type="spellEnd"/>
-      <w:r>
-        <w:rPr>
-          <w:rFonts w:ascii="Consolas" w:hAnsi="Consolas" w:cs="Consolas"/>
-          <w:color w:val="A31515"/>
-          <w:sz w:val="19"/>
-          <w:szCs w:val="19"/>
-        </w:rPr>
-        <w:t>"</w:t>
-      </w:r>
-      <w:r>
-        <w:t xml:space="preserve"> </w:t>
-      </w:r>
-      <w:r>
-        <w:t xml:space="preserve">listas alla </w:t>
-      </w:r>
-      <w:proofErr w:type="spellStart"/>
-      <w:r>
-        <w:t>logginläggs</w:t>
-      </w:r>
-      <w:proofErr w:type="spellEnd"/>
-      <w:r>
-        <w:t xml:space="preserve"> titlar med datum och ID-nummer.</w:t>
+      <w:r>
+        <w:t>listas alla logginläggs titlar med datum och ID-nummer.</w:t>
       </w:r>
     </w:p>
     <w:p>
@@ -1498,9 +1245,16 @@
           <w:sz w:val="19"/>
           <w:szCs w:val="19"/>
         </w:rPr>
-        <w:t>"Change (T)</w:t>
-      </w:r>
-      <w:proofErr w:type="spellStart"/>
+        <w:t>"Change (T)itle"</w:t>
+      </w:r>
+      <w:r>
+        <w:t>.</w:t>
+      </w:r>
+    </w:p>
+    <w:p>
+      <w:r>
+        <w:t xml:space="preserve">Med menyalternativ </w:t>
+      </w:r>
       <w:r>
         <w:rPr>
           <w:rFonts w:ascii="Consolas" w:hAnsi="Consolas" w:cs="Consolas"/>
@@ -1508,54 +1262,7 @@
           <w:sz w:val="19"/>
           <w:szCs w:val="19"/>
         </w:rPr>
-        <w:t>itle</w:t>
-      </w:r>
-      <w:proofErr w:type="spellEnd"/>
-      <w:r>
-        <w:rPr>
-          <w:rFonts w:ascii="Consolas" w:hAnsi="Consolas" w:cs="Consolas"/>
-          <w:color w:val="A31515"/>
-          <w:sz w:val="19"/>
-          <w:szCs w:val="19"/>
-        </w:rPr>
-        <w:t>"</w:t>
-      </w:r>
-      <w:r>
-        <w:t>.</w:t>
-      </w:r>
-    </w:p>
-    <w:p>
-      <w:r>
-        <w:t xml:space="preserve">Med menyalternativ </w:t>
-      </w:r>
-      <w:r>
-        <w:rPr>
-          <w:rFonts w:ascii="Consolas" w:hAnsi="Consolas" w:cs="Consolas"/>
-          <w:color w:val="A31515"/>
-          <w:sz w:val="19"/>
-          <w:szCs w:val="19"/>
-        </w:rPr>
-        <w:t xml:space="preserve">"[3] </w:t>
-      </w:r>
-      <w:proofErr w:type="spellStart"/>
-      <w:r>
-        <w:rPr>
-          <w:rFonts w:ascii="Consolas" w:hAnsi="Consolas" w:cs="Consolas"/>
-          <w:color w:val="A31515"/>
-          <w:sz w:val="19"/>
-          <w:szCs w:val="19"/>
-        </w:rPr>
-        <w:t>Search</w:t>
-      </w:r>
-      <w:proofErr w:type="spellEnd"/>
-      <w:r>
-        <w:rPr>
-          <w:rFonts w:ascii="Consolas" w:hAnsi="Consolas" w:cs="Consolas"/>
-          <w:color w:val="A31515"/>
-          <w:sz w:val="19"/>
-          <w:szCs w:val="19"/>
-        </w:rPr>
-        <w:t>"</w:t>
+        <w:t>"[3] Search"</w:t>
       </w:r>
       <w:r>
         <w:t xml:space="preserve"> kan användaren skriva in en sträng för att söka i samtliga inlägg. Efter att sökningen har genomförts listas de inlägg där söksträngen förekommer.</w:t>
@@ -1631,13 +1338,8 @@
         </w:r>
       </w:fldSimple>
       <w:r>
-        <w:t xml:space="preserve"> Sökning av </w:t>
-      </w:r>
-      <w:proofErr w:type="spellStart"/>
-      <w:r>
-        <w:t>logginlögg</w:t>
-      </w:r>
-      <w:proofErr w:type="spellEnd"/>
+        <w:t xml:space="preserve"> Sökning av logginlögg</w:t>
+      </w:r>
     </w:p>
     <w:p>
       <w:r>
@@ -2066,6 +1768,19 @@
     <w:p/>
     <w:p>
       <w:pPr>
+        <w:rPr>
+          <w:rFonts w:asciiTheme="majorHAnsi" w:eastAsiaTheme="majorEastAsia" w:hAnsiTheme="majorHAnsi" w:cstheme="majorBidi"/>
+          <w:color w:val="2E74B5" w:themeColor="accent1" w:themeShade="BF"/>
+          <w:sz w:val="26"/>
+          <w:szCs w:val="26"/>
+        </w:rPr>
+      </w:pPr>
+      <w:r>
+        <w:br w:type="page"/>
+      </w:r>
+    </w:p>
+    <w:p>
+      <w:pPr>
         <w:pStyle w:val="Heading2"/>
       </w:pPr>
       <w:r>
@@ -2074,18 +1789,1090 @@
       </w:r>
     </w:p>
     <w:p>
+      <w:r>
+        <w:t>Här visas ett flödesschema för programmets funktion</w:t>
+      </w:r>
+    </w:p>
+    <w:p>
+      <w:pPr>
+        <w:keepNext/>
+      </w:pPr>
+      <w:r>
+        <w:rPr>
+          <w:noProof/>
+        </w:rPr>
+        <w:drawing>
+          <wp:inline distT="0" distB="0" distL="0" distR="0">
+            <wp:extent cx="5105400" cy="7932543"/>
+            <wp:effectExtent l="0" t="0" r="0" b="0"/>
+            <wp:docPr id="12" name="Picture 12"/>
+            <wp:cNvGraphicFramePr>
+              <a:graphicFrameLocks xmlns:a="http://schemas.openxmlformats.org/drawingml/2006/main" noChangeAspect="1"/>
+            </wp:cNvGraphicFramePr>
+            <a:graphic xmlns:a="http://schemas.openxmlformats.org/drawingml/2006/main">
+              <a:graphicData uri="http://schemas.openxmlformats.org/drawingml/2006/picture">
+                <pic:pic xmlns:pic="http://schemas.openxmlformats.org/drawingml/2006/picture">
+                  <pic:nvPicPr>
+                    <pic:cNvPr id="12" name="loggboken.png"/>
+                    <pic:cNvPicPr/>
+                  </pic:nvPicPr>
+                  <pic:blipFill>
+                    <a:blip r:embed="rId18">
+                      <a:extLst>
+                        <a:ext uri="{28A0092B-C50C-407E-A947-70E740481C1C}">
+                          <a14:useLocalDpi xmlns:a14="http://schemas.microsoft.com/office/drawing/2010/main" val="0"/>
+                        </a:ext>
+                      </a:extLst>
+                    </a:blip>
+                    <a:stretch>
+                      <a:fillRect/>
+                    </a:stretch>
+                  </pic:blipFill>
+                  <pic:spPr>
+                    <a:xfrm>
+                      <a:off x="0" y="0"/>
+                      <a:ext cx="5115978" cy="7948978"/>
+                    </a:xfrm>
+                    <a:prstGeom prst="rect">
+                      <a:avLst/>
+                    </a:prstGeom>
+                  </pic:spPr>
+                </pic:pic>
+              </a:graphicData>
+            </a:graphic>
+          </wp:inline>
+        </w:drawing>
+      </w:r>
+    </w:p>
+    <w:p>
+      <w:pPr>
+        <w:pStyle w:val="Caption"/>
+      </w:pPr>
+      <w:r>
+        <w:t xml:space="preserve">Figur </w:t>
+      </w:r>
+      <w:fldSimple w:instr=" SEQ Figur \* ARABIC ">
+        <w:r>
+          <w:rPr>
+            <w:noProof/>
+          </w:rPr>
+          <w:t>12</w:t>
+        </w:r>
+      </w:fldSimple>
+      <w:r>
+        <w:t xml:space="preserve"> Flödesschema</w:t>
+      </w:r>
+    </w:p>
+    <w:p>
       <w:pPr>
         <w:pStyle w:val="Heading2"/>
       </w:pPr>
       <w:r>
+        <w:lastRenderedPageBreak/>
         <w:t>2.6 Pseudokod</w:t>
       </w:r>
     </w:p>
     <w:p>
+      <w:r>
+        <w:t>Här visas den pseudokod som skrevs för programmet.</w:t>
+      </w:r>
+    </w:p>
+    <w:p/>
+    <w:p>
+      <w:pPr>
+        <w:spacing w:after="120"/>
+        <w:ind w:left="-624"/>
+        <w:rPr>
+          <w:b/>
+          <w:sz w:val="18"/>
+        </w:rPr>
+      </w:pPr>
+      <w:r>
+        <w:rPr>
+          <w:b/>
+          <w:sz w:val="18"/>
+        </w:rPr>
+        <w:t>START</w:t>
+      </w:r>
+    </w:p>
+    <w:p>
+      <w:pPr>
+        <w:spacing w:after="120"/>
+        <w:ind w:left="-624"/>
+        <w:rPr>
+          <w:i/>
+          <w:sz w:val="18"/>
+        </w:rPr>
+      </w:pPr>
+      <w:r>
+        <w:rPr>
+          <w:b/>
+          <w:sz w:val="18"/>
+        </w:rPr>
+        <w:t>SÅ LÄNGE</w:t>
+      </w:r>
+      <w:r>
+        <w:rPr>
+          <w:sz w:val="18"/>
+        </w:rPr>
+        <w:t xml:space="preserve"> </w:t>
+      </w:r>
+      <w:r>
+        <w:rPr>
+          <w:i/>
+          <w:sz w:val="18"/>
+        </w:rPr>
+        <w:t>Tills</w:t>
+      </w:r>
+      <w:r>
+        <w:rPr>
+          <w:sz w:val="18"/>
+        </w:rPr>
+        <w:t xml:space="preserve"> a</w:t>
+      </w:r>
+      <w:r>
+        <w:rPr>
+          <w:i/>
+          <w:sz w:val="18"/>
+        </w:rPr>
+        <w:t>nvändaren avslutar programmet</w:t>
+      </w:r>
+    </w:p>
+    <w:p>
+      <w:pPr>
+        <w:spacing w:after="120"/>
+        <w:ind w:left="-1134" w:firstLine="1304"/>
+        <w:rPr>
+          <w:sz w:val="18"/>
+        </w:rPr>
+      </w:pPr>
+      <w:r>
+        <w:rPr>
+          <w:sz w:val="18"/>
+        </w:rPr>
+        <w:t>Presentera meny för användaren</w:t>
+      </w:r>
+    </w:p>
+    <w:p>
+      <w:pPr>
+        <w:spacing w:after="120"/>
+        <w:ind w:left="-1134" w:firstLine="1304"/>
+        <w:rPr>
+          <w:sz w:val="18"/>
+        </w:rPr>
+      </w:pPr>
+      <w:r>
+        <w:rPr>
+          <w:b/>
+          <w:sz w:val="18"/>
+        </w:rPr>
+        <w:t xml:space="preserve">VÄLJ </w:t>
+      </w:r>
+      <w:r>
+        <w:rPr>
+          <w:i/>
+          <w:sz w:val="18"/>
+        </w:rPr>
+        <w:t>fall</w:t>
+      </w:r>
+      <w:r>
+        <w:rPr>
+          <w:sz w:val="18"/>
+        </w:rPr>
+        <w:t xml:space="preserve"> ur</w:t>
+      </w:r>
+    </w:p>
+    <w:p>
+      <w:pPr>
+        <w:spacing w:after="0"/>
+        <w:ind w:left="-1191" w:firstLine="1304"/>
+        <w:rPr>
+          <w:i/>
+          <w:sz w:val="18"/>
+        </w:rPr>
+      </w:pPr>
+      <w:r>
+        <w:rPr>
+          <w:sz w:val="18"/>
+        </w:rPr>
+        <w:tab/>
+      </w:r>
+      <w:r>
+        <w:rPr>
+          <w:i/>
+          <w:sz w:val="18"/>
+        </w:rPr>
+        <w:t>Menyval 1:  Skriv nytt inlägg</w:t>
+      </w:r>
+    </w:p>
+    <w:p>
+      <w:pPr>
+        <w:spacing w:after="120"/>
+        <w:ind w:left="-1191" w:firstLine="1304"/>
+        <w:rPr>
+          <w:sz w:val="18"/>
+        </w:rPr>
+      </w:pPr>
+      <w:r>
+        <w:rPr>
+          <w:i/>
+          <w:sz w:val="18"/>
+        </w:rPr>
+        <w:tab/>
+      </w:r>
+      <w:r>
+        <w:rPr>
+          <w:i/>
+          <w:sz w:val="18"/>
+        </w:rPr>
+        <w:tab/>
+      </w:r>
+      <w:r>
+        <w:rPr>
+          <w:sz w:val="18"/>
+        </w:rPr>
+        <w:t>Läs in titel</w:t>
+      </w:r>
+    </w:p>
+    <w:p>
+      <w:pPr>
+        <w:spacing w:after="120"/>
+        <w:ind w:left="-1191" w:firstLine="1304"/>
+        <w:rPr>
+          <w:sz w:val="18"/>
+        </w:rPr>
+      </w:pPr>
+      <w:r>
+        <w:rPr>
+          <w:sz w:val="18"/>
+        </w:rPr>
+        <w:tab/>
+      </w:r>
+      <w:r>
+        <w:rPr>
+          <w:sz w:val="18"/>
+        </w:rPr>
+        <w:tab/>
+        <w:t>Läs in text</w:t>
+      </w:r>
+    </w:p>
+    <w:p>
+      <w:pPr>
+        <w:spacing w:after="120"/>
+        <w:ind w:left="-1191" w:firstLine="1304"/>
+        <w:rPr>
+          <w:sz w:val="18"/>
+        </w:rPr>
+      </w:pPr>
+      <w:r>
+        <w:rPr>
+          <w:sz w:val="18"/>
+        </w:rPr>
+        <w:tab/>
+      </w:r>
+      <w:r>
+        <w:rPr>
+          <w:sz w:val="18"/>
+        </w:rPr>
+        <w:tab/>
+        <w:t>Spara inlägg, lägg till datum och id</w:t>
+      </w:r>
+    </w:p>
+    <w:p>
+      <w:pPr>
+        <w:spacing w:after="120"/>
+        <w:ind w:left="-1191" w:firstLine="1304"/>
+        <w:rPr>
+          <w:sz w:val="18"/>
+        </w:rPr>
+      </w:pPr>
+    </w:p>
+    <w:p>
+      <w:pPr>
+        <w:spacing w:after="120"/>
+        <w:ind w:left="-1191" w:firstLine="1304"/>
+        <w:rPr>
+          <w:i/>
+          <w:sz w:val="18"/>
+        </w:rPr>
+      </w:pPr>
+      <w:r>
+        <w:rPr>
+          <w:sz w:val="18"/>
+        </w:rPr>
+        <w:tab/>
+      </w:r>
+      <w:r>
+        <w:rPr>
+          <w:i/>
+          <w:sz w:val="18"/>
+        </w:rPr>
+        <w:t>Menyval 2: Skriv ut alla loggar</w:t>
+      </w:r>
+    </w:p>
+    <w:p>
+      <w:pPr>
+        <w:spacing w:after="120"/>
+        <w:ind w:left="-1191" w:firstLine="1304"/>
+        <w:rPr>
+          <w:sz w:val="18"/>
+        </w:rPr>
+      </w:pPr>
+      <w:r>
+        <w:rPr>
+          <w:i/>
+          <w:sz w:val="18"/>
+        </w:rPr>
+        <w:tab/>
+      </w:r>
+      <w:r>
+        <w:rPr>
+          <w:i/>
+          <w:sz w:val="18"/>
+        </w:rPr>
+        <w:tab/>
+      </w:r>
+      <w:r>
+        <w:rPr>
+          <w:sz w:val="18"/>
+        </w:rPr>
+        <w:t>Lista titlar på alla inlägg</w:t>
+      </w:r>
+    </w:p>
+    <w:p>
+      <w:pPr>
+        <w:spacing w:after="120"/>
+        <w:rPr>
+          <w:sz w:val="18"/>
+        </w:rPr>
+      </w:pPr>
+      <w:r>
+        <w:rPr>
+          <w:sz w:val="18"/>
+        </w:rPr>
+        <w:tab/>
+      </w:r>
+      <w:r>
+        <w:rPr>
+          <w:sz w:val="18"/>
+        </w:rPr>
+        <w:tab/>
+        <w:t>Be användaren slå in ID för att visa inlägg</w:t>
+      </w:r>
+    </w:p>
+    <w:p>
+      <w:pPr>
+        <w:spacing w:after="120"/>
+        <w:ind w:left="-1191"/>
+        <w:rPr>
+          <w:i/>
+          <w:sz w:val="18"/>
+        </w:rPr>
+      </w:pPr>
+      <w:r>
+        <w:rPr>
+          <w:sz w:val="18"/>
+        </w:rPr>
+        <w:tab/>
+      </w:r>
+      <w:r>
+        <w:rPr>
+          <w:sz w:val="18"/>
+        </w:rPr>
+        <w:tab/>
+      </w:r>
+      <w:r>
+        <w:rPr>
+          <w:sz w:val="18"/>
+        </w:rPr>
+        <w:tab/>
+      </w:r>
+      <w:r>
+        <w:rPr>
+          <w:b/>
+          <w:sz w:val="18"/>
+        </w:rPr>
+        <w:t>OM</w:t>
+      </w:r>
+      <w:r>
+        <w:rPr>
+          <w:sz w:val="18"/>
+        </w:rPr>
+        <w:t xml:space="preserve"> </w:t>
+      </w:r>
+      <w:r>
+        <w:rPr>
+          <w:i/>
+          <w:sz w:val="18"/>
+        </w:rPr>
+        <w:t>inlägg finns med inslaget ID</w:t>
+      </w:r>
+    </w:p>
+    <w:p>
+      <w:pPr>
+        <w:spacing w:after="120"/>
+        <w:ind w:left="-1191"/>
+        <w:rPr>
+          <w:sz w:val="18"/>
+        </w:rPr>
+      </w:pPr>
+      <w:r>
+        <w:rPr>
+          <w:b/>
+          <w:sz w:val="18"/>
+        </w:rPr>
+        <w:tab/>
+      </w:r>
+      <w:r>
+        <w:rPr>
+          <w:b/>
+          <w:sz w:val="18"/>
+        </w:rPr>
+        <w:tab/>
+      </w:r>
+      <w:r>
+        <w:rPr>
+          <w:b/>
+          <w:sz w:val="18"/>
+        </w:rPr>
+        <w:tab/>
+      </w:r>
+      <w:r>
+        <w:rPr>
+          <w:b/>
+          <w:sz w:val="18"/>
+        </w:rPr>
+        <w:tab/>
+      </w:r>
+      <w:r>
+        <w:rPr>
+          <w:sz w:val="18"/>
+        </w:rPr>
+        <w:t>Visa inlägg</w:t>
+      </w:r>
+    </w:p>
+    <w:p>
+      <w:pPr>
+        <w:spacing w:after="120"/>
+        <w:ind w:left="-1191"/>
+        <w:rPr>
+          <w:sz w:val="18"/>
+        </w:rPr>
+      </w:pPr>
+      <w:r>
+        <w:rPr>
+          <w:sz w:val="18"/>
+        </w:rPr>
+        <w:tab/>
+      </w:r>
+      <w:r>
+        <w:rPr>
+          <w:sz w:val="18"/>
+        </w:rPr>
+        <w:tab/>
+      </w:r>
+      <w:r>
+        <w:rPr>
+          <w:sz w:val="18"/>
+        </w:rPr>
+        <w:tab/>
+      </w:r>
+      <w:r>
+        <w:rPr>
+          <w:sz w:val="18"/>
+        </w:rPr>
+        <w:tab/>
+        <w:t>Visa alternativ för inlägg: radera, redigera, exportera</w:t>
+      </w:r>
+    </w:p>
+    <w:p>
+      <w:pPr>
+        <w:spacing w:after="120"/>
+        <w:ind w:left="-1191" w:firstLine="1304"/>
+        <w:rPr>
+          <w:sz w:val="18"/>
+        </w:rPr>
+      </w:pPr>
+    </w:p>
+    <w:p>
+      <w:pPr>
+        <w:spacing w:after="120"/>
+        <w:ind w:left="-1191" w:firstLine="1304"/>
+        <w:rPr>
+          <w:sz w:val="18"/>
+        </w:rPr>
+      </w:pPr>
+    </w:p>
+    <w:p>
+      <w:pPr>
+        <w:spacing w:after="120"/>
+        <w:ind w:left="-1191" w:firstLine="1304"/>
+        <w:rPr>
+          <w:i/>
+          <w:sz w:val="18"/>
+        </w:rPr>
+      </w:pPr>
+      <w:r>
+        <w:rPr>
+          <w:i/>
+          <w:sz w:val="18"/>
+        </w:rPr>
+        <w:tab/>
+        <w:t>Menyval 3: Sök inlägg i loggboken</w:t>
+      </w:r>
+    </w:p>
+    <w:p>
+      <w:pPr>
+        <w:spacing w:after="120"/>
+        <w:ind w:left="-1191" w:firstLine="1304"/>
+        <w:rPr>
+          <w:sz w:val="18"/>
+        </w:rPr>
+      </w:pPr>
+      <w:r>
+        <w:rPr>
+          <w:i/>
+          <w:sz w:val="18"/>
+        </w:rPr>
+        <w:tab/>
+      </w:r>
+      <w:r>
+        <w:rPr>
+          <w:i/>
+          <w:sz w:val="18"/>
+        </w:rPr>
+        <w:tab/>
+      </w:r>
+      <w:r>
+        <w:rPr>
+          <w:sz w:val="18"/>
+        </w:rPr>
+        <w:t>Läs in sökning</w:t>
+      </w:r>
+    </w:p>
+    <w:p>
+      <w:pPr>
+        <w:spacing w:after="120"/>
+        <w:ind w:left="-1191" w:firstLine="1304"/>
+        <w:rPr>
+          <w:i/>
+          <w:sz w:val="18"/>
+        </w:rPr>
+      </w:pPr>
+      <w:r>
+        <w:rPr>
+          <w:sz w:val="18"/>
+        </w:rPr>
+        <w:tab/>
+      </w:r>
+      <w:r>
+        <w:rPr>
+          <w:sz w:val="18"/>
+        </w:rPr>
+        <w:tab/>
+      </w:r>
+      <w:r>
+        <w:rPr>
+          <w:b/>
+          <w:sz w:val="18"/>
+        </w:rPr>
+        <w:t xml:space="preserve">OM </w:t>
+      </w:r>
+      <w:r>
+        <w:rPr>
+          <w:i/>
+          <w:sz w:val="18"/>
+        </w:rPr>
+        <w:t>sökning finns i loggboken</w:t>
+      </w:r>
+    </w:p>
+    <w:p>
+      <w:pPr>
+        <w:spacing w:after="120"/>
+        <w:ind w:left="-1191" w:firstLine="1304"/>
+        <w:rPr>
+          <w:sz w:val="18"/>
+        </w:rPr>
+      </w:pPr>
+      <w:r>
+        <w:rPr>
+          <w:i/>
+          <w:sz w:val="18"/>
+        </w:rPr>
+        <w:tab/>
+      </w:r>
+      <w:r>
+        <w:rPr>
+          <w:i/>
+          <w:sz w:val="18"/>
+        </w:rPr>
+        <w:tab/>
+      </w:r>
+      <w:r>
+        <w:rPr>
+          <w:i/>
+          <w:sz w:val="18"/>
+        </w:rPr>
+        <w:tab/>
+      </w:r>
+      <w:r>
+        <w:rPr>
+          <w:sz w:val="18"/>
+        </w:rPr>
+        <w:t>Lista titlar på inlägg som matchar sökning</w:t>
+      </w:r>
+    </w:p>
+    <w:p>
+      <w:pPr>
+        <w:spacing w:after="120"/>
+        <w:ind w:left="-1191"/>
+        <w:rPr>
+          <w:sz w:val="18"/>
+        </w:rPr>
+      </w:pPr>
+      <w:r>
+        <w:rPr>
+          <w:sz w:val="18"/>
+        </w:rPr>
+        <w:tab/>
+      </w:r>
+      <w:r>
+        <w:rPr>
+          <w:sz w:val="18"/>
+        </w:rPr>
+        <w:tab/>
+      </w:r>
+      <w:r>
+        <w:rPr>
+          <w:sz w:val="18"/>
+        </w:rPr>
+        <w:tab/>
+      </w:r>
+      <w:r>
+        <w:rPr>
+          <w:sz w:val="18"/>
+        </w:rPr>
+        <w:tab/>
+        <w:t>Be användaren slå in ID för att visa inlägg</w:t>
+      </w:r>
+    </w:p>
+    <w:p>
+      <w:pPr>
+        <w:spacing w:after="120"/>
+        <w:ind w:left="-1191"/>
+        <w:rPr>
+          <w:i/>
+          <w:sz w:val="18"/>
+        </w:rPr>
+      </w:pPr>
+      <w:r>
+        <w:rPr>
+          <w:sz w:val="18"/>
+        </w:rPr>
+        <w:tab/>
+      </w:r>
+      <w:r>
+        <w:rPr>
+          <w:sz w:val="18"/>
+        </w:rPr>
+        <w:tab/>
+      </w:r>
+      <w:r>
+        <w:rPr>
+          <w:sz w:val="18"/>
+        </w:rPr>
+        <w:tab/>
+      </w:r>
+      <w:r>
+        <w:rPr>
+          <w:sz w:val="18"/>
+        </w:rPr>
+        <w:tab/>
+      </w:r>
+      <w:r>
+        <w:rPr>
+          <w:b/>
+          <w:sz w:val="18"/>
+        </w:rPr>
+        <w:t>OM</w:t>
+      </w:r>
+      <w:r>
+        <w:rPr>
+          <w:sz w:val="18"/>
+        </w:rPr>
+        <w:t xml:space="preserve"> </w:t>
+      </w:r>
+      <w:r>
+        <w:rPr>
+          <w:i/>
+          <w:sz w:val="18"/>
+        </w:rPr>
+        <w:t>inlägg finns med inslaget ID</w:t>
+      </w:r>
+    </w:p>
+    <w:p>
+      <w:pPr>
+        <w:spacing w:after="120"/>
+        <w:ind w:left="-1191"/>
+        <w:rPr>
+          <w:sz w:val="18"/>
+        </w:rPr>
+      </w:pPr>
+      <w:r>
+        <w:rPr>
+          <w:b/>
+          <w:sz w:val="18"/>
+        </w:rPr>
+        <w:tab/>
+      </w:r>
+      <w:r>
+        <w:rPr>
+          <w:b/>
+          <w:sz w:val="18"/>
+        </w:rPr>
+        <w:tab/>
+      </w:r>
+      <w:r>
+        <w:rPr>
+          <w:b/>
+          <w:sz w:val="18"/>
+        </w:rPr>
+        <w:tab/>
+      </w:r>
+      <w:r>
+        <w:rPr>
+          <w:b/>
+          <w:sz w:val="18"/>
+        </w:rPr>
+        <w:tab/>
+      </w:r>
+      <w:r>
+        <w:rPr>
+          <w:b/>
+          <w:sz w:val="18"/>
+        </w:rPr>
+        <w:tab/>
+      </w:r>
+      <w:r>
+        <w:rPr>
+          <w:sz w:val="18"/>
+        </w:rPr>
+        <w:t>Visa inlägg</w:t>
+      </w:r>
+    </w:p>
+    <w:p>
+      <w:pPr>
+        <w:spacing w:after="120"/>
+        <w:ind w:left="-1191"/>
+        <w:rPr>
+          <w:sz w:val="18"/>
+        </w:rPr>
+      </w:pPr>
+      <w:r>
+        <w:rPr>
+          <w:sz w:val="18"/>
+        </w:rPr>
+        <w:tab/>
+      </w:r>
+      <w:r>
+        <w:rPr>
+          <w:sz w:val="18"/>
+        </w:rPr>
+        <w:tab/>
+      </w:r>
+      <w:r>
+        <w:rPr>
+          <w:sz w:val="18"/>
+        </w:rPr>
+        <w:tab/>
+      </w:r>
+      <w:r>
+        <w:rPr>
+          <w:sz w:val="18"/>
+        </w:rPr>
+        <w:tab/>
+      </w:r>
+      <w:r>
+        <w:rPr>
+          <w:sz w:val="18"/>
+        </w:rPr>
+        <w:tab/>
+        <w:t>Visa alternativ för inlägg: radera, redigera, exportera</w:t>
+      </w:r>
+    </w:p>
+    <w:p>
+      <w:pPr>
+        <w:spacing w:after="120"/>
+        <w:ind w:left="-1191"/>
+        <w:rPr>
+          <w:i/>
+          <w:sz w:val="18"/>
+        </w:rPr>
+      </w:pPr>
+      <w:r>
+        <w:rPr>
+          <w:i/>
+          <w:sz w:val="18"/>
+        </w:rPr>
+        <w:tab/>
+      </w:r>
+      <w:r>
+        <w:rPr>
+          <w:i/>
+          <w:sz w:val="18"/>
+        </w:rPr>
+        <w:tab/>
+        <w:t>Menyval 4: Sortera</w:t>
+      </w:r>
+    </w:p>
+    <w:p>
+      <w:pPr>
+        <w:spacing w:after="120"/>
+        <w:ind w:left="-1191"/>
+        <w:rPr>
+          <w:sz w:val="18"/>
+        </w:rPr>
+      </w:pPr>
+      <w:r>
+        <w:rPr>
+          <w:i/>
+          <w:sz w:val="18"/>
+        </w:rPr>
+        <w:tab/>
+      </w:r>
+      <w:r>
+        <w:rPr>
+          <w:i/>
+          <w:sz w:val="18"/>
+        </w:rPr>
+        <w:tab/>
+      </w:r>
+      <w:r>
+        <w:rPr>
+          <w:i/>
+          <w:sz w:val="18"/>
+        </w:rPr>
+        <w:tab/>
+      </w:r>
+      <w:r>
+        <w:rPr>
+          <w:sz w:val="18"/>
+        </w:rPr>
+        <w:t>Lista sorteringsalternativ</w:t>
+      </w:r>
+    </w:p>
+    <w:p>
+      <w:pPr>
+        <w:spacing w:after="120"/>
+        <w:ind w:left="-1191"/>
+        <w:rPr>
+          <w:sz w:val="18"/>
+        </w:rPr>
+      </w:pPr>
+      <w:r>
+        <w:rPr>
+          <w:sz w:val="18"/>
+        </w:rPr>
+        <w:tab/>
+      </w:r>
+      <w:r>
+        <w:rPr>
+          <w:sz w:val="18"/>
+        </w:rPr>
+        <w:tab/>
+      </w:r>
+      <w:r>
+        <w:rPr>
+          <w:sz w:val="18"/>
+        </w:rPr>
+        <w:tab/>
+        <w:t>Be användaren välja ett sorteringsalternativ</w:t>
+      </w:r>
+    </w:p>
+    <w:p>
+      <w:pPr>
+        <w:spacing w:after="120"/>
+        <w:ind w:left="-1191"/>
+        <w:rPr>
+          <w:sz w:val="18"/>
+        </w:rPr>
+      </w:pPr>
+      <w:r>
+        <w:rPr>
+          <w:sz w:val="18"/>
+        </w:rPr>
+        <w:tab/>
+      </w:r>
+      <w:r>
+        <w:rPr>
+          <w:sz w:val="18"/>
+        </w:rPr>
+        <w:tab/>
+      </w:r>
+      <w:r>
+        <w:rPr>
+          <w:sz w:val="18"/>
+        </w:rPr>
+        <w:tab/>
+      </w:r>
+      <w:r>
+        <w:rPr>
+          <w:b/>
+          <w:sz w:val="18"/>
+        </w:rPr>
+        <w:t>OM</w:t>
+      </w:r>
+      <w:r>
+        <w:rPr>
+          <w:sz w:val="18"/>
+        </w:rPr>
+        <w:t xml:space="preserve"> </w:t>
+      </w:r>
+      <w:r>
+        <w:rPr>
+          <w:i/>
+          <w:sz w:val="18"/>
+        </w:rPr>
+        <w:t>användaren väljer ett sorteringsalternativ</w:t>
+      </w:r>
+    </w:p>
+    <w:p>
+      <w:pPr>
+        <w:spacing w:after="120"/>
+        <w:ind w:left="-1191"/>
+        <w:rPr>
+          <w:sz w:val="18"/>
+        </w:rPr>
+      </w:pPr>
+      <w:r>
+        <w:rPr>
+          <w:sz w:val="18"/>
+        </w:rPr>
+        <w:tab/>
+      </w:r>
+      <w:r>
+        <w:rPr>
+          <w:sz w:val="18"/>
+        </w:rPr>
+        <w:tab/>
+      </w:r>
+      <w:r>
+        <w:rPr>
+          <w:sz w:val="18"/>
+        </w:rPr>
+        <w:tab/>
+      </w:r>
+      <w:r>
+        <w:rPr>
+          <w:sz w:val="18"/>
+        </w:rPr>
+        <w:tab/>
+        <w:t>Sortera inläggslistan efter vald sortering</w:t>
+      </w:r>
+    </w:p>
+    <w:p>
+      <w:pPr>
+        <w:spacing w:after="120"/>
+        <w:ind w:left="-1191"/>
+        <w:rPr>
+          <w:sz w:val="18"/>
+        </w:rPr>
+      </w:pPr>
+    </w:p>
+    <w:p>
+      <w:pPr>
+        <w:spacing w:after="120"/>
+        <w:ind w:left="-1191" w:firstLine="1304"/>
+        <w:rPr>
+          <w:i/>
+          <w:sz w:val="18"/>
+        </w:rPr>
+      </w:pPr>
+      <w:r>
+        <w:rPr>
+          <w:sz w:val="18"/>
+        </w:rPr>
+        <w:tab/>
+      </w:r>
+      <w:r>
+        <w:rPr>
+          <w:i/>
+          <w:sz w:val="18"/>
+        </w:rPr>
+        <w:t>Menyval 5: Avsluta</w:t>
+      </w:r>
+    </w:p>
+    <w:p>
+      <w:pPr>
+        <w:spacing w:after="120"/>
+        <w:ind w:left="-1191" w:firstLine="1304"/>
+        <w:rPr>
+          <w:b/>
+          <w:sz w:val="18"/>
+        </w:rPr>
+      </w:pPr>
+      <w:r>
+        <w:rPr>
+          <w:sz w:val="18"/>
+        </w:rPr>
+        <w:tab/>
+      </w:r>
+      <w:r>
+        <w:rPr>
+          <w:sz w:val="18"/>
+        </w:rPr>
+        <w:tab/>
+        <w:t>Avsluta programmet</w:t>
+      </w:r>
+    </w:p>
+    <w:p>
+      <w:pPr>
+        <w:spacing w:after="120"/>
+        <w:ind w:left="-624" w:firstLine="1304"/>
+        <w:rPr>
+          <w:i/>
+          <w:sz w:val="18"/>
+        </w:rPr>
+      </w:pPr>
+      <w:r>
+        <w:rPr>
+          <w:i/>
+          <w:sz w:val="18"/>
+        </w:rPr>
+        <w:tab/>
+      </w:r>
+      <w:r>
+        <w:rPr>
+          <w:i/>
+          <w:sz w:val="18"/>
+        </w:rPr>
+        <w:tab/>
+      </w:r>
+    </w:p>
+    <w:p>
+      <w:pPr>
+        <w:spacing w:after="120"/>
+        <w:ind w:left="-624"/>
+        <w:rPr>
+          <w:b/>
+          <w:sz w:val="18"/>
+        </w:rPr>
+      </w:pPr>
+      <w:r>
+        <w:rPr>
+          <w:b/>
+          <w:sz w:val="18"/>
+        </w:rPr>
+        <w:t>STOPP</w:t>
+      </w:r>
+    </w:p>
+    <w:p/>
+    <w:p>
       <w:pPr>
         <w:pStyle w:val="Heading2"/>
       </w:pPr>
       <w:r>
+        <w:lastRenderedPageBreak/>
         <w:t>2.7 Skillnader från uppgift 3</w:t>
       </w:r>
     </w:p>
@@ -2160,15 +2947,7 @@
         <w:t>innehåller</w:t>
       </w:r>
       <w:r>
-        <w:t xml:space="preserve"> en lista av string-</w:t>
-      </w:r>
-      <w:proofErr w:type="spellStart"/>
-      <w:r>
-        <w:t>arrayer</w:t>
-      </w:r>
-      <w:proofErr w:type="spellEnd"/>
-      <w:r>
-        <w:t xml:space="preserve"> </w:t>
+        <w:t xml:space="preserve"> en lista av string-arrayer </w:t>
       </w:r>
       <w:r>
         <w:rPr>
@@ -2177,27 +2956,7 @@
           <w:sz w:val="19"/>
           <w:szCs w:val="19"/>
         </w:rPr>
-        <w:t xml:space="preserve">”List&lt;string[]&gt; </w:t>
-      </w:r>
-      <w:proofErr w:type="spellStart"/>
-      <w:r>
-        <w:rPr>
-          <w:rFonts w:ascii="Consolas" w:hAnsi="Consolas" w:cs="Consolas"/>
-          <w:color w:val="A31515"/>
-          <w:sz w:val="19"/>
-          <w:szCs w:val="19"/>
-        </w:rPr>
-        <w:t>entries</w:t>
-      </w:r>
-      <w:proofErr w:type="spellEnd"/>
-      <w:r>
-        <w:rPr>
-          <w:rFonts w:ascii="Consolas" w:hAnsi="Consolas" w:cs="Consolas"/>
-          <w:color w:val="A31515"/>
-          <w:sz w:val="19"/>
-          <w:szCs w:val="19"/>
-        </w:rPr>
-        <w:t>”</w:t>
+        <w:t>”List&lt;string[]&gt; entries”</w:t>
       </w:r>
       <w:r>
         <w:rPr>
@@ -2291,7 +3050,6 @@
             <w:tcW w:w="3114" w:type="dxa"/>
           </w:tcPr>
           <w:p>
-            <w:proofErr w:type="spellStart"/>
             <w:r>
               <w:rPr>
                 <w:rFonts w:ascii="Consolas" w:hAnsi="Consolas" w:cs="Consolas"/>
@@ -2300,7 +3058,6 @@
               </w:rPr>
               <w:t>DisplayMenu</w:t>
             </w:r>
-            <w:proofErr w:type="spellEnd"/>
           </w:p>
         </w:tc>
         <w:tc>
@@ -2334,7 +3091,6 @@
                 <w:szCs w:val="19"/>
               </w:rPr>
             </w:pPr>
-            <w:proofErr w:type="spellStart"/>
             <w:r>
               <w:rPr>
                 <w:rFonts w:ascii="Consolas" w:hAnsi="Consolas" w:cs="Consolas"/>
@@ -2343,7 +3099,6 @@
               </w:rPr>
               <w:t>DisplayTitle</w:t>
             </w:r>
-            <w:proofErr w:type="spellEnd"/>
           </w:p>
         </w:tc>
         <w:tc>
@@ -2377,7 +3132,6 @@
                 <w:szCs w:val="19"/>
               </w:rPr>
             </w:pPr>
-            <w:proofErr w:type="spellStart"/>
             <w:r>
               <w:rPr>
                 <w:rFonts w:ascii="Consolas" w:hAnsi="Consolas" w:cs="Consolas"/>
@@ -2386,7 +3140,6 @@
               </w:rPr>
               <w:t>DisplayLine</w:t>
             </w:r>
-            <w:proofErr w:type="spellEnd"/>
           </w:p>
         </w:tc>
         <w:tc>
@@ -2398,13 +3151,8 @@
               <w:cnfStyle w:val="000000100000" w:firstRow="0" w:lastRow="0" w:firstColumn="0" w:lastColumn="0" w:oddVBand="0" w:evenVBand="0" w:oddHBand="1" w:evenHBand="0" w:firstRowFirstColumn="0" w:firstRowLastColumn="0" w:lastRowFirstColumn="0" w:lastRowLastColumn="0"/>
             </w:pPr>
             <w:r>
-              <w:t xml:space="preserve">Ritar ut en linje till </w:t>
+              <w:t>Ritar ut en linje till konsollfönstret</w:t>
             </w:r>
-            <w:proofErr w:type="spellStart"/>
-            <w:r>
-              <w:t>konsollfönstret</w:t>
-            </w:r>
-            <w:proofErr w:type="spellEnd"/>
             <w:r>
               <w:t>.</w:t>
             </w:r>
@@ -2425,7 +3173,6 @@
                 <w:szCs w:val="19"/>
               </w:rPr>
             </w:pPr>
-            <w:proofErr w:type="spellStart"/>
             <w:r>
               <w:rPr>
                 <w:rFonts w:ascii="Consolas" w:hAnsi="Consolas" w:cs="Consolas"/>
@@ -2434,7 +3181,6 @@
               </w:rPr>
               <w:t>Wait</w:t>
             </w:r>
-            <w:proofErr w:type="spellEnd"/>
           </w:p>
         </w:tc>
         <w:tc>
@@ -2468,7 +3214,6 @@
                 <w:szCs w:val="19"/>
               </w:rPr>
             </w:pPr>
-            <w:proofErr w:type="spellStart"/>
             <w:r>
               <w:rPr>
                 <w:rFonts w:ascii="Consolas" w:hAnsi="Consolas" w:cs="Consolas"/>
@@ -2477,7 +3222,6 @@
               </w:rPr>
               <w:t>Confirm</w:t>
             </w:r>
-            <w:proofErr w:type="spellEnd"/>
           </w:p>
         </w:tc>
         <w:tc>
@@ -2520,7 +3264,6 @@
                 <w:szCs w:val="19"/>
               </w:rPr>
             </w:pPr>
-            <w:proofErr w:type="spellStart"/>
             <w:r>
               <w:rPr>
                 <w:rFonts w:ascii="Consolas" w:hAnsi="Consolas" w:cs="Consolas"/>
@@ -2529,7 +3272,6 @@
               </w:rPr>
               <w:t>Error</w:t>
             </w:r>
-            <w:proofErr w:type="spellEnd"/>
           </w:p>
         </w:tc>
         <w:tc>
@@ -2592,8 +3334,6 @@
       <w:r>
         <w:t>Flera metoder i klassen Menu finns som överlagrade, en variant där parametrar skickas till metoden direkt och en där användaren ombeds skriva in data manuellt.</w:t>
       </w:r>
-      <w:bookmarkStart w:id="0" w:name="_GoBack"/>
-      <w:bookmarkEnd w:id="0"/>
     </w:p>
     <w:p>
       <w:pPr>
@@ -2678,15 +3418,7 @@
               <w:cnfStyle w:val="000000100000" w:firstRow="0" w:lastRow="0" w:firstColumn="0" w:lastColumn="0" w:oddVBand="0" w:evenVBand="0" w:oddHBand="1" w:evenHBand="0" w:firstRowFirstColumn="0" w:firstRowLastColumn="0" w:lastRowFirstColumn="0" w:lastRowLastColumn="0"/>
             </w:pPr>
             <w:r>
-              <w:t xml:space="preserve">Konstruktor för klassen. Laddar in sparad loggboksdata från fil om den existerar. </w:t>
-            </w:r>
-            <w:proofErr w:type="spellStart"/>
-            <w:r>
-              <w:t>Konstruktorn</w:t>
-            </w:r>
-            <w:proofErr w:type="spellEnd"/>
-            <w:r>
-              <w:t xml:space="preserve"> kan användas för att skapa generera testinlägg.</w:t>
+              <w:t>Konstruktor för klassen. Laddar in sparad loggboksdata från fil om den existerar. Konstruktorn kan användas för att skapa generera testinlägg.</w:t>
             </w:r>
           </w:p>
         </w:tc>
@@ -2746,7 +3478,6 @@
                 <w:szCs w:val="19"/>
               </w:rPr>
             </w:pPr>
-            <w:proofErr w:type="spellStart"/>
             <w:r>
               <w:rPr>
                 <w:rFonts w:ascii="Consolas" w:hAnsi="Consolas" w:cs="Consolas"/>
@@ -2755,7 +3486,6 @@
               </w:rPr>
               <w:t>ClearSearchHits</w:t>
             </w:r>
-            <w:proofErr w:type="spellEnd"/>
           </w:p>
         </w:tc>
         <w:tc>
@@ -2787,7 +3517,6 @@
                 <w:szCs w:val="19"/>
               </w:rPr>
             </w:pPr>
-            <w:proofErr w:type="spellStart"/>
             <w:r>
               <w:rPr>
                 <w:rFonts w:ascii="Consolas" w:hAnsi="Consolas" w:cs="Consolas"/>
@@ -2796,7 +3525,6 @@
               </w:rPr>
               <w:t>Search</w:t>
             </w:r>
-            <w:proofErr w:type="spellEnd"/>
           </w:p>
         </w:tc>
         <w:tc>
@@ -2809,6 +3537,18 @@
             </w:pPr>
             <w:r>
               <w:t>Söker i logginlägg efter en angiven söksträng, finns som överlagrad.</w:t>
+            </w:r>
+            <w:r>
+              <w:t xml:space="preserve"> Metoden använder </w:t>
+            </w:r>
+            <w:r>
+              <w:rPr>
+                <w:i/>
+              </w:rPr>
+              <w:t>linjär sökning</w:t>
+            </w:r>
+            <w:r>
+              <w:t>.</w:t>
             </w:r>
           </w:p>
         </w:tc>
@@ -2830,7 +3570,6 @@
                 <w:szCs w:val="19"/>
               </w:rPr>
             </w:pPr>
-            <w:proofErr w:type="spellStart"/>
             <w:r>
               <w:rPr>
                 <w:rFonts w:ascii="Consolas" w:hAnsi="Consolas" w:cs="Consolas"/>
@@ -2839,7 +3578,6 @@
               </w:rPr>
               <w:t>DisplaySearchHits</w:t>
             </w:r>
-            <w:proofErr w:type="spellEnd"/>
           </w:p>
         </w:tc>
         <w:tc>
@@ -2870,7 +3608,6 @@
                 <w:szCs w:val="19"/>
               </w:rPr>
             </w:pPr>
-            <w:proofErr w:type="spellStart"/>
             <w:r>
               <w:rPr>
                 <w:rFonts w:ascii="Consolas" w:hAnsi="Consolas" w:cs="Consolas"/>
@@ -2879,7 +3616,6 @@
               </w:rPr>
               <w:t>DisplayAllTitles</w:t>
             </w:r>
-            <w:proofErr w:type="spellEnd"/>
           </w:p>
         </w:tc>
         <w:tc>
@@ -2913,7 +3649,6 @@
                 <w:szCs w:val="19"/>
               </w:rPr>
             </w:pPr>
-            <w:proofErr w:type="spellStart"/>
             <w:r>
               <w:rPr>
                 <w:rFonts w:ascii="Consolas" w:hAnsi="Consolas" w:cs="Consolas"/>
@@ -2922,7 +3657,6 @@
               </w:rPr>
               <w:t>DisplayTitle</w:t>
             </w:r>
-            <w:proofErr w:type="spellEnd"/>
           </w:p>
         </w:tc>
         <w:tc>
@@ -2953,7 +3687,6 @@
                 <w:szCs w:val="19"/>
               </w:rPr>
             </w:pPr>
-            <w:proofErr w:type="spellStart"/>
             <w:r>
               <w:rPr>
                 <w:rFonts w:ascii="Consolas" w:hAnsi="Consolas" w:cs="Consolas"/>
@@ -2962,7 +3695,6 @@
               </w:rPr>
               <w:t>AddEntry</w:t>
             </w:r>
-            <w:proofErr w:type="spellEnd"/>
           </w:p>
         </w:tc>
         <w:tc>
@@ -2973,6 +3705,452 @@
             <w:pPr>
               <w:cnfStyle w:val="000000000000" w:firstRow="0" w:lastRow="0" w:firstColumn="0" w:lastColumn="0" w:oddVBand="0" w:evenVBand="0" w:oddHBand="0" w:evenHBand="0" w:firstRowFirstColumn="0" w:firstRowLastColumn="0" w:lastRowFirstColumn="0" w:lastRowLastColumn="0"/>
             </w:pPr>
+            <w:r>
+              <w:t>Lägger till ett inlägg till loggboken, finns som överlagrad.</w:t>
+            </w:r>
+          </w:p>
+        </w:tc>
+      </w:tr>
+      <w:tr>
+        <w:trPr>
+          <w:cnfStyle w:val="000000100000" w:firstRow="0" w:lastRow="0" w:firstColumn="0" w:lastColumn="0" w:oddVBand="0" w:evenVBand="0" w:oddHBand="1" w:evenHBand="0" w:firstRowFirstColumn="0" w:firstRowLastColumn="0" w:lastRowFirstColumn="0" w:lastRowLastColumn="0"/>
+        </w:trPr>
+        <w:tc>
+          <w:tcPr>
+            <w:cnfStyle w:val="001000000000" w:firstRow="0" w:lastRow="0" w:firstColumn="1" w:lastColumn="0" w:oddVBand="0" w:evenVBand="0" w:oddHBand="0" w:evenHBand="0" w:firstRowFirstColumn="0" w:firstRowLastColumn="0" w:lastRowFirstColumn="0" w:lastRowLastColumn="0"/>
+            <w:tcW w:w="3114" w:type="dxa"/>
+          </w:tcPr>
+          <w:p>
+            <w:pPr>
+              <w:rPr>
+                <w:rFonts w:ascii="Consolas" w:hAnsi="Consolas" w:cs="Consolas"/>
+                <w:color w:val="2E74B5" w:themeColor="accent1" w:themeShade="BF"/>
+                <w:szCs w:val="19"/>
+              </w:rPr>
+            </w:pPr>
+            <w:r>
+              <w:rPr>
+                <w:rFonts w:ascii="Consolas" w:hAnsi="Consolas" w:cs="Consolas"/>
+                <w:color w:val="2E74B5" w:themeColor="accent1" w:themeShade="BF"/>
+                <w:szCs w:val="19"/>
+              </w:rPr>
+              <w:t>DeleteEntry</w:t>
+            </w:r>
+          </w:p>
+        </w:tc>
+        <w:tc>
+          <w:tcPr>
+            <w:tcW w:w="5948" w:type="dxa"/>
+          </w:tcPr>
+          <w:p>
+            <w:pPr>
+              <w:cnfStyle w:val="000000100000" w:firstRow="0" w:lastRow="0" w:firstColumn="0" w:lastColumn="0" w:oddVBand="0" w:evenVBand="0" w:oddHBand="1" w:evenHBand="0" w:firstRowFirstColumn="0" w:firstRowLastColumn="0" w:lastRowFirstColumn="0" w:lastRowLastColumn="0"/>
+            </w:pPr>
+            <w:r>
+              <w:t>Raderar ett inlägg från loggboken.</w:t>
+            </w:r>
+          </w:p>
+        </w:tc>
+      </w:tr>
+      <w:tr>
+        <w:tc>
+          <w:tcPr>
+            <w:cnfStyle w:val="001000000000" w:firstRow="0" w:lastRow="0" w:firstColumn="1" w:lastColumn="0" w:oddVBand="0" w:evenVBand="0" w:oddHBand="0" w:evenHBand="0" w:firstRowFirstColumn="0" w:firstRowLastColumn="0" w:lastRowFirstColumn="0" w:lastRowLastColumn="0"/>
+            <w:tcW w:w="3114" w:type="dxa"/>
+          </w:tcPr>
+          <w:p>
+            <w:pPr>
+              <w:rPr>
+                <w:rFonts w:ascii="Consolas" w:hAnsi="Consolas" w:cs="Consolas"/>
+                <w:color w:val="2E74B5" w:themeColor="accent1" w:themeShade="BF"/>
+                <w:szCs w:val="19"/>
+              </w:rPr>
+            </w:pPr>
+            <w:r>
+              <w:rPr>
+                <w:rFonts w:ascii="Consolas" w:hAnsi="Consolas" w:cs="Consolas"/>
+                <w:color w:val="2E74B5" w:themeColor="accent1" w:themeShade="BF"/>
+                <w:szCs w:val="19"/>
+              </w:rPr>
+              <w:t>DisplayEntry</w:t>
+            </w:r>
+          </w:p>
+        </w:tc>
+        <w:tc>
+          <w:tcPr>
+            <w:tcW w:w="5948" w:type="dxa"/>
+          </w:tcPr>
+          <w:p>
+            <w:pPr>
+              <w:cnfStyle w:val="000000000000" w:firstRow="0" w:lastRow="0" w:firstColumn="0" w:lastColumn="0" w:oddVBand="0" w:evenVBand="0" w:oddHBand="0" w:evenHBand="0" w:firstRowFirstColumn="0" w:firstRowLastColumn="0" w:lastRowFirstColumn="0" w:lastRowLastColumn="0"/>
+            </w:pPr>
+            <w:r>
+              <w:t>Visar innehållet i ett inlägg, finns som överlagrad. Visar också en lista med alternativ för det aktuella inlägget: exportera, radera, redigera titel, redigera text.</w:t>
+            </w:r>
+          </w:p>
+        </w:tc>
+      </w:tr>
+      <w:tr>
+        <w:trPr>
+          <w:cnfStyle w:val="000000100000" w:firstRow="0" w:lastRow="0" w:firstColumn="0" w:lastColumn="0" w:oddVBand="0" w:evenVBand="0" w:oddHBand="1" w:evenHBand="0" w:firstRowFirstColumn="0" w:firstRowLastColumn="0" w:lastRowFirstColumn="0" w:lastRowLastColumn="0"/>
+        </w:trPr>
+        <w:tc>
+          <w:tcPr>
+            <w:cnfStyle w:val="001000000000" w:firstRow="0" w:lastRow="0" w:firstColumn="1" w:lastColumn="0" w:oddVBand="0" w:evenVBand="0" w:oddHBand="0" w:evenHBand="0" w:firstRowFirstColumn="0" w:firstRowLastColumn="0" w:lastRowFirstColumn="0" w:lastRowLastColumn="0"/>
+            <w:tcW w:w="3114" w:type="dxa"/>
+          </w:tcPr>
+          <w:p>
+            <w:pPr>
+              <w:rPr>
+                <w:rFonts w:ascii="Consolas" w:hAnsi="Consolas" w:cs="Consolas"/>
+                <w:color w:val="2E74B5" w:themeColor="accent1" w:themeShade="BF"/>
+                <w:szCs w:val="19"/>
+              </w:rPr>
+            </w:pPr>
+            <w:r>
+              <w:rPr>
+                <w:rFonts w:ascii="Consolas" w:hAnsi="Consolas" w:cs="Consolas"/>
+                <w:color w:val="2E74B5" w:themeColor="accent1" w:themeShade="BF"/>
+                <w:szCs w:val="19"/>
+              </w:rPr>
+              <w:t>EditTitle</w:t>
+            </w:r>
+          </w:p>
+        </w:tc>
+        <w:tc>
+          <w:tcPr>
+            <w:tcW w:w="5948" w:type="dxa"/>
+          </w:tcPr>
+          <w:p>
+            <w:pPr>
+              <w:cnfStyle w:val="000000100000" w:firstRow="0" w:lastRow="0" w:firstColumn="0" w:lastColumn="0" w:oddVBand="0" w:evenVBand="0" w:oddHBand="1" w:evenHBand="0" w:firstRowFirstColumn="0" w:firstRowLastColumn="0" w:lastRowFirstColumn="0" w:lastRowLastColumn="0"/>
+            </w:pPr>
+            <w:r>
+              <w:t>Redigerar titel på ett inlägg.</w:t>
+            </w:r>
+          </w:p>
+        </w:tc>
+      </w:tr>
+      <w:tr>
+        <w:tc>
+          <w:tcPr>
+            <w:cnfStyle w:val="001000000000" w:firstRow="0" w:lastRow="0" w:firstColumn="1" w:lastColumn="0" w:oddVBand="0" w:evenVBand="0" w:oddHBand="0" w:evenHBand="0" w:firstRowFirstColumn="0" w:firstRowLastColumn="0" w:lastRowFirstColumn="0" w:lastRowLastColumn="0"/>
+            <w:tcW w:w="3114" w:type="dxa"/>
+          </w:tcPr>
+          <w:p>
+            <w:pPr>
+              <w:rPr>
+                <w:rFonts w:ascii="Consolas" w:hAnsi="Consolas" w:cs="Consolas"/>
+                <w:color w:val="2E74B5" w:themeColor="accent1" w:themeShade="BF"/>
+                <w:szCs w:val="19"/>
+              </w:rPr>
+            </w:pPr>
+            <w:r>
+              <w:rPr>
+                <w:rFonts w:ascii="Consolas" w:hAnsi="Consolas" w:cs="Consolas"/>
+                <w:color w:val="2E74B5" w:themeColor="accent1" w:themeShade="BF"/>
+                <w:szCs w:val="19"/>
+              </w:rPr>
+              <w:lastRenderedPageBreak/>
+              <w:t>EditContent</w:t>
+            </w:r>
+          </w:p>
+        </w:tc>
+        <w:tc>
+          <w:tcPr>
+            <w:tcW w:w="5948" w:type="dxa"/>
+          </w:tcPr>
+          <w:p>
+            <w:pPr>
+              <w:cnfStyle w:val="000000000000" w:firstRow="0" w:lastRow="0" w:firstColumn="0" w:lastColumn="0" w:oddVBand="0" w:evenVBand="0" w:oddHBand="0" w:evenHBand="0" w:firstRowFirstColumn="0" w:firstRowLastColumn="0" w:lastRowFirstColumn="0" w:lastRowLastColumn="0"/>
+            </w:pPr>
+            <w:r>
+              <w:t>Redigerar texten i ett inlägg.</w:t>
+            </w:r>
+          </w:p>
+        </w:tc>
+      </w:tr>
+      <w:tr>
+        <w:trPr>
+          <w:cnfStyle w:val="000000100000" w:firstRow="0" w:lastRow="0" w:firstColumn="0" w:lastColumn="0" w:oddVBand="0" w:evenVBand="0" w:oddHBand="1" w:evenHBand="0" w:firstRowFirstColumn="0" w:firstRowLastColumn="0" w:lastRowFirstColumn="0" w:lastRowLastColumn="0"/>
+        </w:trPr>
+        <w:tc>
+          <w:tcPr>
+            <w:cnfStyle w:val="001000000000" w:firstRow="0" w:lastRow="0" w:firstColumn="1" w:lastColumn="0" w:oddVBand="0" w:evenVBand="0" w:oddHBand="0" w:evenHBand="0" w:firstRowFirstColumn="0" w:firstRowLastColumn="0" w:lastRowFirstColumn="0" w:lastRowLastColumn="0"/>
+            <w:tcW w:w="3114" w:type="dxa"/>
+          </w:tcPr>
+          <w:p>
+            <w:pPr>
+              <w:rPr>
+                <w:rFonts w:ascii="Consolas" w:hAnsi="Consolas" w:cs="Consolas"/>
+                <w:color w:val="2E74B5" w:themeColor="accent1" w:themeShade="BF"/>
+                <w:szCs w:val="19"/>
+              </w:rPr>
+            </w:pPr>
+            <w:r>
+              <w:rPr>
+                <w:rFonts w:ascii="Consolas" w:hAnsi="Consolas" w:cs="Consolas"/>
+                <w:color w:val="2E74B5" w:themeColor="accent1" w:themeShade="BF"/>
+                <w:szCs w:val="19"/>
+              </w:rPr>
+              <w:t>ExportEntry</w:t>
+            </w:r>
+          </w:p>
+        </w:tc>
+        <w:tc>
+          <w:tcPr>
+            <w:tcW w:w="5948" w:type="dxa"/>
+          </w:tcPr>
+          <w:p>
+            <w:pPr>
+              <w:cnfStyle w:val="000000100000" w:firstRow="0" w:lastRow="0" w:firstColumn="0" w:lastColumn="0" w:oddVBand="0" w:evenVBand="0" w:oddHBand="1" w:evenHBand="0" w:firstRowFirstColumn="0" w:firstRowLastColumn="0" w:lastRowFirstColumn="0" w:lastRowLastColumn="0"/>
+            </w:pPr>
+            <w:r>
+              <w:t>Exporterar ett inlägg till en textfil.</w:t>
+            </w:r>
+          </w:p>
+        </w:tc>
+      </w:tr>
+      <w:tr>
+        <w:tc>
+          <w:tcPr>
+            <w:cnfStyle w:val="001000000000" w:firstRow="0" w:lastRow="0" w:firstColumn="1" w:lastColumn="0" w:oddVBand="0" w:evenVBand="0" w:oddHBand="0" w:evenHBand="0" w:firstRowFirstColumn="0" w:firstRowLastColumn="0" w:lastRowFirstColumn="0" w:lastRowLastColumn="0"/>
+            <w:tcW w:w="3114" w:type="dxa"/>
+          </w:tcPr>
+          <w:p>
+            <w:pPr>
+              <w:rPr>
+                <w:rFonts w:ascii="Consolas" w:hAnsi="Consolas" w:cs="Consolas"/>
+                <w:color w:val="2E74B5" w:themeColor="accent1" w:themeShade="BF"/>
+                <w:szCs w:val="19"/>
+              </w:rPr>
+            </w:pPr>
+            <w:r>
+              <w:rPr>
+                <w:rFonts w:ascii="Consolas" w:hAnsi="Consolas" w:cs="Consolas"/>
+                <w:color w:val="2E74B5" w:themeColor="accent1" w:themeShade="BF"/>
+                <w:szCs w:val="19"/>
+              </w:rPr>
+              <w:t>Save</w:t>
+            </w:r>
+          </w:p>
+        </w:tc>
+        <w:tc>
+          <w:tcPr>
+            <w:tcW w:w="5948" w:type="dxa"/>
+          </w:tcPr>
+          <w:p>
+            <w:pPr>
+              <w:cnfStyle w:val="000000000000" w:firstRow="0" w:lastRow="0" w:firstColumn="0" w:lastColumn="0" w:oddVBand="0" w:evenVBand="0" w:oddHBand="0" w:evenHBand="0" w:firstRowFirstColumn="0" w:firstRowLastColumn="0" w:lastRowFirstColumn="0" w:lastRowLastColumn="0"/>
+            </w:pPr>
+            <w:r>
+              <w:t>Sparar loggboken till en datafil.</w:t>
+            </w:r>
+          </w:p>
+        </w:tc>
+      </w:tr>
+      <w:tr>
+        <w:trPr>
+          <w:cnfStyle w:val="000000100000" w:firstRow="0" w:lastRow="0" w:firstColumn="0" w:lastColumn="0" w:oddVBand="0" w:evenVBand="0" w:oddHBand="1" w:evenHBand="0" w:firstRowFirstColumn="0" w:firstRowLastColumn="0" w:lastRowFirstColumn="0" w:lastRowLastColumn="0"/>
+        </w:trPr>
+        <w:tc>
+          <w:tcPr>
+            <w:cnfStyle w:val="001000000000" w:firstRow="0" w:lastRow="0" w:firstColumn="1" w:lastColumn="0" w:oddVBand="0" w:evenVBand="0" w:oddHBand="0" w:evenHBand="0" w:firstRowFirstColumn="0" w:firstRowLastColumn="0" w:lastRowFirstColumn="0" w:lastRowLastColumn="0"/>
+            <w:tcW w:w="3114" w:type="dxa"/>
+          </w:tcPr>
+          <w:p>
+            <w:pPr>
+              <w:rPr>
+                <w:rFonts w:ascii="Consolas" w:hAnsi="Consolas" w:cs="Consolas"/>
+                <w:color w:val="2E74B5" w:themeColor="accent1" w:themeShade="BF"/>
+                <w:szCs w:val="19"/>
+              </w:rPr>
+            </w:pPr>
+            <w:r>
+              <w:rPr>
+                <w:rFonts w:ascii="Consolas" w:hAnsi="Consolas" w:cs="Consolas"/>
+                <w:color w:val="2E74B5" w:themeColor="accent1" w:themeShade="BF"/>
+                <w:szCs w:val="19"/>
+              </w:rPr>
+              <w:t>Load</w:t>
+            </w:r>
+          </w:p>
+        </w:tc>
+        <w:tc>
+          <w:tcPr>
+            <w:tcW w:w="5948" w:type="dxa"/>
+          </w:tcPr>
+          <w:p>
+            <w:pPr>
+              <w:cnfStyle w:val="000000100000" w:firstRow="0" w:lastRow="0" w:firstColumn="0" w:lastColumn="0" w:oddVBand="0" w:evenVBand="0" w:oddHBand="1" w:evenHBand="0" w:firstRowFirstColumn="0" w:firstRowLastColumn="0" w:lastRowFirstColumn="0" w:lastRowLastColumn="0"/>
+            </w:pPr>
+            <w:r>
+              <w:t>Laddar loggboken från en datafil.</w:t>
+            </w:r>
+          </w:p>
+        </w:tc>
+      </w:tr>
+      <w:tr>
+        <w:tc>
+          <w:tcPr>
+            <w:cnfStyle w:val="001000000000" w:firstRow="0" w:lastRow="0" w:firstColumn="1" w:lastColumn="0" w:oddVBand="0" w:evenVBand="0" w:oddHBand="0" w:evenHBand="0" w:firstRowFirstColumn="0" w:firstRowLastColumn="0" w:lastRowFirstColumn="0" w:lastRowLastColumn="0"/>
+            <w:tcW w:w="3114" w:type="dxa"/>
+          </w:tcPr>
+          <w:p>
+            <w:pPr>
+              <w:rPr>
+                <w:rFonts w:ascii="Consolas" w:hAnsi="Consolas" w:cs="Consolas"/>
+                <w:color w:val="2E74B5" w:themeColor="accent1" w:themeShade="BF"/>
+                <w:szCs w:val="19"/>
+              </w:rPr>
+            </w:pPr>
+            <w:r>
+              <w:rPr>
+                <w:rFonts w:ascii="Consolas" w:hAnsi="Consolas" w:cs="Consolas"/>
+                <w:color w:val="2E74B5" w:themeColor="accent1" w:themeShade="BF"/>
+                <w:szCs w:val="19"/>
+              </w:rPr>
+              <w:t>UpdateEntry</w:t>
+            </w:r>
+          </w:p>
+        </w:tc>
+        <w:tc>
+          <w:tcPr>
+            <w:tcW w:w="5948" w:type="dxa"/>
+          </w:tcPr>
+          <w:p>
+            <w:pPr>
+              <w:cnfStyle w:val="000000000000" w:firstRow="0" w:lastRow="0" w:firstColumn="0" w:lastColumn="0" w:oddVBand="0" w:evenVBand="0" w:oddHBand="0" w:evenHBand="0" w:firstRowFirstColumn="0" w:firstRowLastColumn="0" w:lastRowFirstColumn="0" w:lastRowLastColumn="0"/>
+            </w:pPr>
+            <w:r>
+              <w:t>Ändrar titel och/eller text för ett inlägg. Anropas av metoderna EditTitle och EditContent.</w:t>
+            </w:r>
+          </w:p>
+        </w:tc>
+      </w:tr>
+      <w:tr>
+        <w:trPr>
+          <w:cnfStyle w:val="000000100000" w:firstRow="0" w:lastRow="0" w:firstColumn="0" w:lastColumn="0" w:oddVBand="0" w:evenVBand="0" w:oddHBand="1" w:evenHBand="0" w:firstRowFirstColumn="0" w:firstRowLastColumn="0" w:lastRowFirstColumn="0" w:lastRowLastColumn="0"/>
+        </w:trPr>
+        <w:tc>
+          <w:tcPr>
+            <w:cnfStyle w:val="001000000000" w:firstRow="0" w:lastRow="0" w:firstColumn="1" w:lastColumn="0" w:oddVBand="0" w:evenVBand="0" w:oddHBand="0" w:evenHBand="0" w:firstRowFirstColumn="0" w:firstRowLastColumn="0" w:lastRowFirstColumn="0" w:lastRowLastColumn="0"/>
+            <w:tcW w:w="3114" w:type="dxa"/>
+          </w:tcPr>
+          <w:p>
+            <w:pPr>
+              <w:rPr>
+                <w:rFonts w:ascii="Consolas" w:hAnsi="Consolas" w:cs="Consolas"/>
+                <w:color w:val="2E74B5" w:themeColor="accent1" w:themeShade="BF"/>
+                <w:szCs w:val="19"/>
+              </w:rPr>
+            </w:pPr>
+            <w:r>
+              <w:rPr>
+                <w:rFonts w:ascii="Consolas" w:hAnsi="Consolas" w:cs="Consolas"/>
+                <w:color w:val="2E74B5" w:themeColor="accent1" w:themeShade="BF"/>
+                <w:szCs w:val="19"/>
+              </w:rPr>
+              <w:t>Sort</w:t>
+            </w:r>
+          </w:p>
+        </w:tc>
+        <w:tc>
+          <w:tcPr>
+            <w:tcW w:w="5948" w:type="dxa"/>
+          </w:tcPr>
+          <w:p>
+            <w:pPr>
+              <w:cnfStyle w:val="000000100000" w:firstRow="0" w:lastRow="0" w:firstColumn="0" w:lastColumn="0" w:oddVBand="0" w:evenVBand="0" w:oddHBand="1" w:evenHBand="0" w:firstRowFirstColumn="0" w:firstRowLastColumn="0" w:lastRowFirstColumn="0" w:lastRowLastColumn="0"/>
+            </w:pPr>
+            <w:r>
+              <w:t xml:space="preserve">Sorterar loggboksinlägg. Finns som överlagrad. Metoden använder </w:t>
+            </w:r>
+            <w:r>
+              <w:rPr>
+                <w:i/>
+              </w:rPr>
+              <w:t>insertion sort.</w:t>
+            </w:r>
+          </w:p>
+        </w:tc>
+      </w:tr>
+      <w:tr>
+        <w:tc>
+          <w:tcPr>
+            <w:cnfStyle w:val="001000000000" w:firstRow="0" w:lastRow="0" w:firstColumn="1" w:lastColumn="0" w:oddVBand="0" w:evenVBand="0" w:oddHBand="0" w:evenHBand="0" w:firstRowFirstColumn="0" w:firstRowLastColumn="0" w:lastRowFirstColumn="0" w:lastRowLastColumn="0"/>
+            <w:tcW w:w="3114" w:type="dxa"/>
+          </w:tcPr>
+          <w:p>
+            <w:pPr>
+              <w:rPr>
+                <w:rFonts w:ascii="Consolas" w:hAnsi="Consolas" w:cs="Consolas"/>
+                <w:color w:val="2E74B5" w:themeColor="accent1" w:themeShade="BF"/>
+                <w:szCs w:val="19"/>
+              </w:rPr>
+            </w:pPr>
+            <w:r>
+              <w:rPr>
+                <w:rFonts w:ascii="Consolas" w:hAnsi="Consolas" w:cs="Consolas"/>
+                <w:color w:val="2E74B5" w:themeColor="accent1" w:themeShade="BF"/>
+                <w:szCs w:val="19"/>
+              </w:rPr>
+              <w:t>SortSwap</w:t>
+            </w:r>
+          </w:p>
+        </w:tc>
+        <w:tc>
+          <w:tcPr>
+            <w:tcW w:w="5948" w:type="dxa"/>
+          </w:tcPr>
+          <w:p>
+            <w:pPr>
+              <w:cnfStyle w:val="000000000000" w:firstRow="0" w:lastRow="0" w:firstColumn="0" w:lastColumn="0" w:oddVBand="0" w:evenVBand="0" w:oddHBand="0" w:evenHBand="0" w:firstRowFirstColumn="0" w:firstRowLastColumn="0" w:lastRowFirstColumn="0" w:lastRowLastColumn="0"/>
+            </w:pPr>
+            <w:r>
+              <w:t>Hjälpmetod för Sort, byter indexplats på två loggboksinlägg.</w:t>
+            </w:r>
+          </w:p>
+        </w:tc>
+      </w:tr>
+      <w:tr>
+        <w:trPr>
+          <w:cnfStyle w:val="000000100000" w:firstRow="0" w:lastRow="0" w:firstColumn="0" w:lastColumn="0" w:oddVBand="0" w:evenVBand="0" w:oddHBand="1" w:evenHBand="0" w:firstRowFirstColumn="0" w:firstRowLastColumn="0" w:lastRowFirstColumn="0" w:lastRowLastColumn="0"/>
+        </w:trPr>
+        <w:tc>
+          <w:tcPr>
+            <w:cnfStyle w:val="001000000000" w:firstRow="0" w:lastRow="0" w:firstColumn="1" w:lastColumn="0" w:oddVBand="0" w:evenVBand="0" w:oddHBand="0" w:evenHBand="0" w:firstRowFirstColumn="0" w:firstRowLastColumn="0" w:lastRowFirstColumn="0" w:lastRowLastColumn="0"/>
+            <w:tcW w:w="3114" w:type="dxa"/>
+          </w:tcPr>
+          <w:p>
+            <w:pPr>
+              <w:rPr>
+                <w:rFonts w:ascii="Consolas" w:hAnsi="Consolas" w:cs="Consolas"/>
+                <w:color w:val="2E74B5" w:themeColor="accent1" w:themeShade="BF"/>
+                <w:szCs w:val="19"/>
+              </w:rPr>
+            </w:pPr>
+            <w:r>
+              <w:rPr>
+                <w:rFonts w:ascii="Consolas" w:hAnsi="Consolas" w:cs="Consolas"/>
+                <w:color w:val="2E74B5" w:themeColor="accent1" w:themeShade="BF"/>
+                <w:szCs w:val="19"/>
+              </w:rPr>
+              <w:t>FindEntryIndex</w:t>
+            </w:r>
+          </w:p>
+        </w:tc>
+        <w:tc>
+          <w:tcPr>
+            <w:tcW w:w="5948" w:type="dxa"/>
+          </w:tcPr>
+          <w:p>
+            <w:pPr>
+              <w:cnfStyle w:val="000000100000" w:firstRow="0" w:lastRow="0" w:firstColumn="0" w:lastColumn="0" w:oddVBand="0" w:evenVBand="0" w:oddHBand="1" w:evenHBand="0" w:firstRowFirstColumn="0" w:firstRowLastColumn="0" w:lastRowFirstColumn="0" w:lastRowLastColumn="0"/>
+            </w:pPr>
+            <w:r>
+              <w:t>Letar upp indexplats för ett inlägg, tar ID som parameter.</w:t>
+            </w:r>
           </w:p>
         </w:tc>
       </w:tr>
@@ -3010,6 +4188,11 @@
         </w:rPr>
         <w:t>Val av algoritmer</w:t>
       </w:r>
+      <w:r>
+        <w:t>, etc etc</w:t>
+      </w:r>
+      <w:bookmarkStart w:id="0" w:name="_GoBack"/>
+      <w:bookmarkEnd w:id="0"/>
     </w:p>
     <w:p>
       <w:r>
@@ -3020,8 +4203,8 @@
       </w:r>
     </w:p>
     <w:sectPr>
-      <w:headerReference w:type="default" r:id="rId18"/>
-      <w:footerReference w:type="default" r:id="rId19"/>
+      <w:headerReference w:type="default" r:id="rId19"/>
+      <w:footerReference w:type="default" r:id="rId20"/>
       <w:pgSz w:w="11906" w:h="16838"/>
       <w:pgMar w:top="1417" w:right="1417" w:bottom="1417" w:left="1417" w:header="708" w:footer="708" w:gutter="0"/>
       <w:cols w:space="708"/>
@@ -3086,7 +4269,7 @@
           <w:rPr>
             <w:noProof/>
           </w:rPr>
-          <w:t>9</w:t>
+          <w:t>11</w:t>
         </w:r>
         <w:r>
           <w:fldChar w:fldCharType="end"/>

</xml_diff>